<commit_message>
Add modified files to refactoring branch
</commit_message>
<xml_diff>
--- a/Git-Commands-Documentation.docx
+++ b/Git-Commands-Documentation.docx
@@ -98,13 +98,7 @@
         <w:rPr>
           <w:rFonts w:ascii="Open Sans" w:eastAsia="Open Sans" w:hAnsi="Open Sans" w:cs="Open Sans"/>
         </w:rPr>
-        <w:t>Make a copy of this Git Com</w:t>
-      </w:r>
-      <w:r>
-        <w:rPr>
-          <w:rFonts w:ascii="Open Sans" w:eastAsia="Open Sans" w:hAnsi="Open Sans" w:cs="Open Sans"/>
-        </w:rPr>
-        <w:t>mands Documentation template on your Google Drive.</w:t>
+        <w:t>Make a copy of this Git Commands Documentation template on your Google Drive.</w:t>
       </w:r>
     </w:p>
     <w:p>
@@ -204,13 +198,7 @@
           <w:color w:val="02B3E4"/>
         </w:rPr>
         <w:lastRenderedPageBreak/>
-        <w:t>1. Set Up Y</w:t>
-      </w:r>
-      <w:r>
-        <w:rPr>
-          <w:color w:val="02B3E4"/>
-        </w:rPr>
-        <w:t>our Repository</w:t>
+        <w:t>1. Set Up Your Repository</w:t>
       </w:r>
     </w:p>
     <w:p>
@@ -376,21 +364,7 @@
                   <w:rStyle w:val="Hyperlink"/>
                   <w:rFonts w:ascii="Open Sans" w:eastAsia="Open Sans" w:hAnsi="Open Sans" w:cs="Open Sans"/>
                 </w:rPr>
-                <w:t>https://github.com/abakaaboa/pdsn</w:t>
-              </w:r>
-              <w:r>
-                <w:rPr>
-                  <w:rStyle w:val="Hyperlink"/>
-                  <w:rFonts w:ascii="Open Sans" w:eastAsia="Open Sans" w:hAnsi="Open Sans" w:cs="Open Sans"/>
-                </w:rPr>
-                <w:t>d</w:t>
-              </w:r>
-              <w:r>
-                <w:rPr>
-                  <w:rStyle w:val="Hyperlink"/>
-                  <w:rFonts w:ascii="Open Sans" w:eastAsia="Open Sans" w:hAnsi="Open Sans" w:cs="Open Sans"/>
-                </w:rPr>
-                <w:t>_github</w:t>
+                <w:t>https://github.com/abakaaboa/pdsnd_github</w:t>
               </w:r>
             </w:hyperlink>
           </w:p>
@@ -961,14 +935,7 @@
                 <w:rFonts w:ascii="Open Sans" w:eastAsia="Open Sans" w:hAnsi="Open Sans" w:cs="Open Sans"/>
                 <w:b/>
               </w:rPr>
-              <w:t>giti</w:t>
-            </w:r>
-            <w:r>
-              <w:rPr>
-                <w:rFonts w:ascii="Open Sans" w:eastAsia="Open Sans" w:hAnsi="Open Sans" w:cs="Open Sans"/>
-                <w:b/>
-              </w:rPr>
-              <w:t>gnore</w:t>
+              <w:t>gitignore</w:t>
             </w:r>
             <w:proofErr w:type="spellEnd"/>
             <w:proofErr w:type="gramEnd"/>
@@ -1179,7 +1146,6 @@
               <w:rPr>
                 <w:rFonts w:ascii="Open Sans" w:eastAsia="Open Sans" w:hAnsi="Open Sans" w:cs="Open Sans"/>
               </w:rPr>
-              <w:lastRenderedPageBreak/>
               <w:t>G.</w:t>
             </w:r>
           </w:p>
@@ -1262,6 +1228,7 @@
               <w:rPr>
                 <w:rFonts w:ascii="Open Sans" w:eastAsia="Open Sans" w:hAnsi="Open Sans" w:cs="Open Sans"/>
               </w:rPr>
+              <w:lastRenderedPageBreak/>
               <w:t>H.</w:t>
             </w:r>
           </w:p>
@@ -1905,8 +1872,22 @@
               <w:rPr>
                 <w:rFonts w:ascii="Open Sans" w:eastAsia="Open Sans" w:hAnsi="Open Sans" w:cs="Open Sans"/>
               </w:rPr>
-              <w:t xml:space="preserve">git add </w:t>
-            </w:r>
+              <w:t xml:space="preserve">git </w:t>
+            </w:r>
+            <w:proofErr w:type="gramStart"/>
+            <w:r>
+              <w:rPr>
+                <w:rFonts w:ascii="Open Sans" w:eastAsia="Open Sans" w:hAnsi="Open Sans" w:cs="Open Sans"/>
+              </w:rPr>
+              <w:t xml:space="preserve">add </w:t>
+            </w:r>
+            <w:r>
+              <w:rPr>
+                <w:rFonts w:ascii="Open Sans" w:eastAsia="Open Sans" w:hAnsi="Open Sans" w:cs="Open Sans"/>
+              </w:rPr>
+              <w:t>.</w:t>
+            </w:r>
+            <w:proofErr w:type="gramEnd"/>
           </w:p>
         </w:tc>
       </w:tr>
@@ -2690,13 +2671,7 @@
               <w:rPr>
                 <w:rFonts w:ascii="Open Sans" w:eastAsia="Open Sans" w:hAnsi="Open Sans" w:cs="Open Sans"/>
               </w:rPr>
-              <w:t>After each change, stage and commit your changes. When you commit your</w:t>
-            </w:r>
-            <w:r>
-              <w:rPr>
-                <w:rFonts w:ascii="Open Sans" w:eastAsia="Open Sans" w:hAnsi="Open Sans" w:cs="Open Sans"/>
-              </w:rPr>
-              <w:t xml:space="preserve"> work, you should use a descriptive message of the changes made.  Your changes should be small and aligned with your commit message.</w:t>
+              <w:t>After each change, stage and commit your changes. When you commit your work, you should use a descriptive message of the changes made.  Your changes should be small and aligned with your commit message.</w:t>
             </w:r>
           </w:p>
         </w:tc>
@@ -3101,14 +3076,7 @@
               <w:rPr>
                 <w:rFonts w:ascii="Open Sans" w:eastAsia="Open Sans" w:hAnsi="Open Sans" w:cs="Open Sans"/>
               </w:rPr>
-              <w:t xml:space="preserve">.  Notice that you now have two branches available for your project, and when you change branches the README </w:t>
-            </w:r>
-            <w:r>
-              <w:rPr>
-                <w:rFonts w:ascii="Open Sans" w:eastAsia="Open Sans" w:hAnsi="Open Sans" w:cs="Open Sans"/>
-              </w:rPr>
-              <w:lastRenderedPageBreak/>
-              <w:t>changes.</w:t>
+              <w:t>.  Notice that you now have two branches available for your project, and when you change branches the README changes.</w:t>
             </w:r>
           </w:p>
         </w:tc>
@@ -3135,7 +3103,6 @@
                 <w:rFonts w:ascii="Open Sans" w:eastAsia="Open Sans" w:hAnsi="Open Sans" w:cs="Open Sans"/>
                 <w:b/>
               </w:rPr>
-              <w:lastRenderedPageBreak/>
               <w:t>No git command needed</w:t>
             </w:r>
           </w:p>
@@ -3646,13 +3613,7 @@
               <w:rPr>
                 <w:rFonts w:ascii="Open Sans" w:eastAsia="Open Sans" w:hAnsi="Open Sans" w:cs="Open Sans"/>
               </w:rPr>
-              <w:t xml:space="preserve">Similar to the process you used in </w:t>
-            </w:r>
-            <w:r>
-              <w:rPr>
-                <w:rFonts w:ascii="Open Sans" w:eastAsia="Open Sans" w:hAnsi="Open Sans" w:cs="Open Sans"/>
-              </w:rPr>
-              <w:t>making the documentation changes, make 2 or more changes in refactoring your code.</w:t>
+              <w:t>Similar to the process you used in making the documentation changes, make 2 or more changes in refactoring your code.</w:t>
             </w:r>
           </w:p>
         </w:tc>
@@ -3764,173 +3725,199 @@
                 <w:rFonts w:ascii="Open Sans" w:eastAsia="Open Sans" w:hAnsi="Open Sans" w:cs="Open Sans"/>
               </w:rPr>
             </w:pPr>
+            <w:r>
+              <w:rPr>
+                <w:rFonts w:ascii="Open Sans" w:eastAsia="Open Sans" w:hAnsi="Open Sans" w:cs="Open Sans"/>
+              </w:rPr>
+              <w:t>git commit -m "Added links for resources used"</w:t>
+            </w:r>
+          </w:p>
+          <w:p>
+            <w:pPr>
+              <w:contextualSpacing w:val="0"/>
+              <w:rPr>
+                <w:rFonts w:ascii="Open Sans" w:eastAsia="Open Sans" w:hAnsi="Open Sans" w:cs="Open Sans"/>
+              </w:rPr>
+            </w:pPr>
+            <w:r>
+              <w:rPr>
+                <w:rFonts w:ascii="Open Sans" w:eastAsia="Open Sans" w:hAnsi="Open Sans" w:cs="Open Sans"/>
+              </w:rPr>
+              <w:t>git commit -m "Added 3 files used for city data"</w:t>
+            </w:r>
+          </w:p>
+        </w:tc>
+      </w:tr>
+      <w:tr>
+        <w:tc>
+          <w:tcPr>
+            <w:tcW w:w="555" w:type="dxa"/>
+            <w:shd w:val="clear" w:color="auto" w:fill="auto"/>
+            <w:tcMar>
+              <w:top w:w="100" w:type="dxa"/>
+              <w:left w:w="100" w:type="dxa"/>
+              <w:bottom w:w="100" w:type="dxa"/>
+              <w:right w:w="100" w:type="dxa"/>
+            </w:tcMar>
+          </w:tcPr>
+          <w:p>
+            <w:pPr>
+              <w:widowControl w:val="0"/>
+              <w:spacing w:line="240" w:lineRule="auto"/>
+              <w:contextualSpacing w:val="0"/>
+              <w:rPr>
+                <w:rFonts w:ascii="Open Sans" w:eastAsia="Open Sans" w:hAnsi="Open Sans" w:cs="Open Sans"/>
+              </w:rPr>
+            </w:pPr>
+            <w:r>
+              <w:rPr>
+                <w:rFonts w:ascii="Open Sans" w:eastAsia="Open Sans" w:hAnsi="Open Sans" w:cs="Open Sans"/>
+              </w:rPr>
+              <w:t>E.</w:t>
+            </w:r>
+          </w:p>
+        </w:tc>
+        <w:tc>
+          <w:tcPr>
+            <w:tcW w:w="4860" w:type="dxa"/>
+            <w:shd w:val="clear" w:color="auto" w:fill="auto"/>
+            <w:tcMar>
+              <w:top w:w="100" w:type="dxa"/>
+              <w:left w:w="100" w:type="dxa"/>
+              <w:bottom w:w="100" w:type="dxa"/>
+              <w:right w:w="100" w:type="dxa"/>
+            </w:tcMar>
+          </w:tcPr>
+          <w:p>
+            <w:pPr>
+              <w:contextualSpacing w:val="0"/>
+              <w:rPr>
+                <w:rFonts w:ascii="Open Sans" w:eastAsia="Open Sans" w:hAnsi="Open Sans" w:cs="Open Sans"/>
+              </w:rPr>
+            </w:pPr>
+            <w:r>
+              <w:rPr>
+                <w:rFonts w:ascii="Open Sans" w:eastAsia="Open Sans" w:hAnsi="Open Sans" w:cs="Open Sans"/>
+              </w:rPr>
+              <w:t>Push your commits to your remote repository branch.</w:t>
+            </w:r>
+          </w:p>
+        </w:tc>
+        <w:tc>
+          <w:tcPr>
+            <w:tcW w:w="3900" w:type="dxa"/>
+            <w:shd w:val="clear" w:color="auto" w:fill="auto"/>
+            <w:tcMar>
+              <w:top w:w="100" w:type="dxa"/>
+              <w:left w:w="100" w:type="dxa"/>
+              <w:bottom w:w="100" w:type="dxa"/>
+              <w:right w:w="100" w:type="dxa"/>
+            </w:tcMar>
+          </w:tcPr>
+          <w:p>
+            <w:pPr>
+              <w:contextualSpacing w:val="0"/>
+              <w:rPr>
+                <w:rFonts w:ascii="Open Sans" w:eastAsia="Open Sans" w:hAnsi="Open Sans" w:cs="Open Sans"/>
+              </w:rPr>
+            </w:pPr>
+            <w:r>
+              <w:rPr>
+                <w:rFonts w:ascii="Open Sans" w:eastAsia="Open Sans" w:hAnsi="Open Sans" w:cs="Open Sans"/>
+              </w:rPr>
+              <w:t>git push --set-upstream origin refactoring</w:t>
+            </w:r>
+          </w:p>
+        </w:tc>
+      </w:tr>
+      <w:tr>
+        <w:tc>
+          <w:tcPr>
+            <w:tcW w:w="555" w:type="dxa"/>
+            <w:shd w:val="clear" w:color="auto" w:fill="auto"/>
+            <w:tcMar>
+              <w:top w:w="100" w:type="dxa"/>
+              <w:left w:w="100" w:type="dxa"/>
+              <w:bottom w:w="100" w:type="dxa"/>
+              <w:right w:w="100" w:type="dxa"/>
+            </w:tcMar>
+          </w:tcPr>
+          <w:p>
+            <w:pPr>
+              <w:widowControl w:val="0"/>
+              <w:spacing w:line="240" w:lineRule="auto"/>
+              <w:contextualSpacing w:val="0"/>
+              <w:rPr>
+                <w:rFonts w:ascii="Open Sans" w:eastAsia="Open Sans" w:hAnsi="Open Sans" w:cs="Open Sans"/>
+              </w:rPr>
+            </w:pPr>
+            <w:r>
+              <w:rPr>
+                <w:rFonts w:ascii="Open Sans" w:eastAsia="Open Sans" w:hAnsi="Open Sans" w:cs="Open Sans"/>
+              </w:rPr>
+              <w:t>F.</w:t>
+            </w:r>
+          </w:p>
+        </w:tc>
+        <w:tc>
+          <w:tcPr>
+            <w:tcW w:w="4860" w:type="dxa"/>
+            <w:shd w:val="clear" w:color="auto" w:fill="auto"/>
+            <w:tcMar>
+              <w:top w:w="100" w:type="dxa"/>
+              <w:left w:w="100" w:type="dxa"/>
+              <w:bottom w:w="100" w:type="dxa"/>
+              <w:right w:w="100" w:type="dxa"/>
+            </w:tcMar>
+          </w:tcPr>
+          <w:p>
+            <w:pPr>
+              <w:contextualSpacing w:val="0"/>
+              <w:rPr>
+                <w:rFonts w:ascii="Open Sans" w:eastAsia="Open Sans" w:hAnsi="Open Sans" w:cs="Open Sans"/>
+              </w:rPr>
+            </w:pPr>
+            <w:r>
+              <w:rPr>
+                <w:rFonts w:ascii="Open Sans" w:eastAsia="Open Sans" w:hAnsi="Open Sans" w:cs="Open Sans"/>
+              </w:rPr>
+              <w:t xml:space="preserve">Switch back to the </w:t>
+            </w:r>
+            <w:r>
+              <w:rPr>
+                <w:rFonts w:ascii="Open Sans" w:eastAsia="Open Sans" w:hAnsi="Open Sans" w:cs="Open Sans"/>
+                <w:i/>
+              </w:rPr>
+              <w:t>master</w:t>
+            </w:r>
+            <w:r>
+              <w:rPr>
+                <w:rFonts w:ascii="Open Sans" w:eastAsia="Open Sans" w:hAnsi="Open Sans" w:cs="Open Sans"/>
+              </w:rPr>
+              <w:t xml:space="preserve"> branch.</w:t>
+            </w:r>
+          </w:p>
+        </w:tc>
+        <w:tc>
+          <w:tcPr>
+            <w:tcW w:w="3900" w:type="dxa"/>
+            <w:shd w:val="clear" w:color="auto" w:fill="auto"/>
+            <w:tcMar>
+              <w:top w:w="100" w:type="dxa"/>
+              <w:left w:w="100" w:type="dxa"/>
+              <w:bottom w:w="100" w:type="dxa"/>
+              <w:right w:w="100" w:type="dxa"/>
+            </w:tcMar>
+          </w:tcPr>
+          <w:p>
+            <w:pPr>
+              <w:contextualSpacing w:val="0"/>
+              <w:rPr>
+                <w:rFonts w:ascii="Open Sans" w:eastAsia="Open Sans" w:hAnsi="Open Sans" w:cs="Open Sans"/>
+              </w:rPr>
+            </w:pPr>
             <w:bookmarkStart w:id="7" w:name="_GoBack"/>
             <w:bookmarkEnd w:id="7"/>
-          </w:p>
-        </w:tc>
-      </w:tr>
-      <w:tr>
-        <w:tc>
-          <w:tcPr>
-            <w:tcW w:w="555" w:type="dxa"/>
-            <w:shd w:val="clear" w:color="auto" w:fill="auto"/>
-            <w:tcMar>
-              <w:top w:w="100" w:type="dxa"/>
-              <w:left w:w="100" w:type="dxa"/>
-              <w:bottom w:w="100" w:type="dxa"/>
-              <w:right w:w="100" w:type="dxa"/>
-            </w:tcMar>
-          </w:tcPr>
-          <w:p>
-            <w:pPr>
-              <w:widowControl w:val="0"/>
-              <w:spacing w:line="240" w:lineRule="auto"/>
-              <w:contextualSpacing w:val="0"/>
-              <w:rPr>
-                <w:rFonts w:ascii="Open Sans" w:eastAsia="Open Sans" w:hAnsi="Open Sans" w:cs="Open Sans"/>
-              </w:rPr>
-            </w:pPr>
-            <w:r>
-              <w:rPr>
-                <w:rFonts w:ascii="Open Sans" w:eastAsia="Open Sans" w:hAnsi="Open Sans" w:cs="Open Sans"/>
-              </w:rPr>
-              <w:t>E.</w:t>
-            </w:r>
-          </w:p>
-        </w:tc>
-        <w:tc>
-          <w:tcPr>
-            <w:tcW w:w="4860" w:type="dxa"/>
-            <w:shd w:val="clear" w:color="auto" w:fill="auto"/>
-            <w:tcMar>
-              <w:top w:w="100" w:type="dxa"/>
-              <w:left w:w="100" w:type="dxa"/>
-              <w:bottom w:w="100" w:type="dxa"/>
-              <w:right w:w="100" w:type="dxa"/>
-            </w:tcMar>
-          </w:tcPr>
-          <w:p>
-            <w:pPr>
-              <w:contextualSpacing w:val="0"/>
-              <w:rPr>
-                <w:rFonts w:ascii="Open Sans" w:eastAsia="Open Sans" w:hAnsi="Open Sans" w:cs="Open Sans"/>
-              </w:rPr>
-            </w:pPr>
-            <w:r>
-              <w:rPr>
-                <w:rFonts w:ascii="Open Sans" w:eastAsia="Open Sans" w:hAnsi="Open Sans" w:cs="Open Sans"/>
-              </w:rPr>
-              <w:t>Push your commits to your remote repository branch.</w:t>
-            </w:r>
-          </w:p>
-        </w:tc>
-        <w:tc>
-          <w:tcPr>
-            <w:tcW w:w="3900" w:type="dxa"/>
-            <w:shd w:val="clear" w:color="auto" w:fill="auto"/>
-            <w:tcMar>
-              <w:top w:w="100" w:type="dxa"/>
-              <w:left w:w="100" w:type="dxa"/>
-              <w:bottom w:w="100" w:type="dxa"/>
-              <w:right w:w="100" w:type="dxa"/>
-            </w:tcMar>
-          </w:tcPr>
-          <w:p>
-            <w:pPr>
-              <w:contextualSpacing w:val="0"/>
-              <w:rPr>
-                <w:rFonts w:ascii="Open Sans" w:eastAsia="Open Sans" w:hAnsi="Open Sans" w:cs="Open Sans"/>
-              </w:rPr>
-            </w:pPr>
-          </w:p>
-        </w:tc>
-      </w:tr>
-      <w:tr>
-        <w:tc>
-          <w:tcPr>
-            <w:tcW w:w="555" w:type="dxa"/>
-            <w:shd w:val="clear" w:color="auto" w:fill="auto"/>
-            <w:tcMar>
-              <w:top w:w="100" w:type="dxa"/>
-              <w:left w:w="100" w:type="dxa"/>
-              <w:bottom w:w="100" w:type="dxa"/>
-              <w:right w:w="100" w:type="dxa"/>
-            </w:tcMar>
-          </w:tcPr>
-          <w:p>
-            <w:pPr>
-              <w:widowControl w:val="0"/>
-              <w:spacing w:line="240" w:lineRule="auto"/>
-              <w:contextualSpacing w:val="0"/>
-              <w:rPr>
-                <w:rFonts w:ascii="Open Sans" w:eastAsia="Open Sans" w:hAnsi="Open Sans" w:cs="Open Sans"/>
-              </w:rPr>
-            </w:pPr>
-            <w:r>
-              <w:rPr>
-                <w:rFonts w:ascii="Open Sans" w:eastAsia="Open Sans" w:hAnsi="Open Sans" w:cs="Open Sans"/>
-              </w:rPr>
-              <w:t>F.</w:t>
-            </w:r>
-          </w:p>
-        </w:tc>
-        <w:tc>
-          <w:tcPr>
-            <w:tcW w:w="4860" w:type="dxa"/>
-            <w:shd w:val="clear" w:color="auto" w:fill="auto"/>
-            <w:tcMar>
-              <w:top w:w="100" w:type="dxa"/>
-              <w:left w:w="100" w:type="dxa"/>
-              <w:bottom w:w="100" w:type="dxa"/>
-              <w:right w:w="100" w:type="dxa"/>
-            </w:tcMar>
-          </w:tcPr>
-          <w:p>
-            <w:pPr>
-              <w:contextualSpacing w:val="0"/>
-              <w:rPr>
-                <w:rFonts w:ascii="Open Sans" w:eastAsia="Open Sans" w:hAnsi="Open Sans" w:cs="Open Sans"/>
-              </w:rPr>
-            </w:pPr>
-            <w:r>
-              <w:rPr>
-                <w:rFonts w:ascii="Open Sans" w:eastAsia="Open Sans" w:hAnsi="Open Sans" w:cs="Open Sans"/>
-              </w:rPr>
-              <w:t xml:space="preserve">Switch back to the </w:t>
-            </w:r>
-            <w:r>
-              <w:rPr>
-                <w:rFonts w:ascii="Open Sans" w:eastAsia="Open Sans" w:hAnsi="Open Sans" w:cs="Open Sans"/>
-                <w:i/>
-              </w:rPr>
-              <w:t>master</w:t>
-            </w:r>
-            <w:r>
-              <w:rPr>
-                <w:rFonts w:ascii="Open Sans" w:eastAsia="Open Sans" w:hAnsi="Open Sans" w:cs="Open Sans"/>
-              </w:rPr>
-              <w:t xml:space="preserve"> branch.</w:t>
-            </w:r>
-          </w:p>
-        </w:tc>
-        <w:tc>
-          <w:tcPr>
-            <w:tcW w:w="3900" w:type="dxa"/>
-            <w:shd w:val="clear" w:color="auto" w:fill="auto"/>
-            <w:tcMar>
-              <w:top w:w="100" w:type="dxa"/>
-              <w:left w:w="100" w:type="dxa"/>
-              <w:bottom w:w="100" w:type="dxa"/>
-              <w:right w:w="100" w:type="dxa"/>
-            </w:tcMar>
-          </w:tcPr>
-          <w:p>
-            <w:pPr>
-              <w:contextualSpacing w:val="0"/>
-              <w:rPr>
-                <w:rFonts w:ascii="Open Sans" w:eastAsia="Open Sans" w:hAnsi="Open Sans" w:cs="Open Sans"/>
-              </w:rPr>
-            </w:pPr>
           </w:p>
         </w:tc>
       </w:tr>
@@ -4546,13 +4533,7 @@
               <w:rPr>
                 <w:rFonts w:ascii="Open Sans" w:eastAsia="Open Sans" w:hAnsi="Open Sans" w:cs="Open Sans"/>
               </w:rPr>
-              <w:t>Since your changes are all ready to go, merge all the branches into t</w:t>
-            </w:r>
-            <w:r>
-              <w:rPr>
-                <w:rFonts w:ascii="Open Sans" w:eastAsia="Open Sans" w:hAnsi="Open Sans" w:cs="Open Sans"/>
-              </w:rPr>
-              <w:t>he master. Address any merge conflicts. If you split up your work among your branches correctly, you should have no merge conflicts.</w:t>
+              <w:t>Since your changes are all ready to go, merge all the branches into the master. Address any merge conflicts. If you split up your work among your branches correctly, you should have no merge conflicts.</w:t>
             </w:r>
           </w:p>
         </w:tc>
@@ -4843,7 +4824,6 @@
         <w:rPr>
           <w:color w:val="F95C3C"/>
         </w:rPr>
-        <w:lastRenderedPageBreak/>
         <w:t>Submission:</w:t>
       </w:r>
     </w:p>
@@ -4875,6 +4855,7 @@
         <w:rPr>
           <w:rFonts w:ascii="Open Sans" w:eastAsia="Open Sans" w:hAnsi="Open Sans" w:cs="Open Sans"/>
         </w:rPr>
+        <w:lastRenderedPageBreak/>
         <w:t xml:space="preserve">Please review this document to make sure you entered all the required response fields in all four sections. </w:t>
       </w:r>
     </w:p>

</xml_diff>